<commit_message>
Andet udkast af rapport dokument
</commit_message>
<xml_diff>
--- a/nikolaj rapport/Retransmission handling.docx
+++ b/nikolaj rapport/Retransmission handling.docx
@@ -755,6 +755,13 @@
         <w:lastRenderedPageBreak/>
         <w:t>the sink node. This implementation also reduces the amount of link requests necessary from the source node, as a retransmission can cause the source node to change tactic.</w:t>
       </w:r>
+      <w:r>
+        <w:rPr>
+          <w:lang w:val="en-US"/>
+        </w:rPr>
+        <w:br/>
+        <w:t>This also means that we do not store any data on the relay node, and the protocol will always do an end-to-end retransmission in order to fetch the lost data messages.</w:t>
+      </w:r>
     </w:p>
     <w:p>
       <w:pPr>
@@ -803,99 +810,159 @@
         </w:rPr>
         <w:t>sent (Assuming no one else is using this channel). The simple approach we use is: send a retransmission message after a data message is received. This has multiple drawbacks as we cannot assume that no one else is using the channels. Also if the link between the sink and the source node is lost and no messages are received, we will not send any retransmissions.</w:t>
       </w:r>
+      <w:r>
+        <w:rPr>
+          <w:lang w:val="en-US"/>
+        </w:rPr>
+        <w:t xml:space="preserve"> Another problem is that if we lose more messages than we receive, we will never be able to catch up with the retr</w:t>
+      </w:r>
+      <w:r>
+        <w:rPr>
+          <w:lang w:val="en-US"/>
+        </w:rPr>
+        <w:t>ansmissions</w:t>
+      </w:r>
+      <w:r>
+        <w:rPr>
+          <w:lang w:val="en-US"/>
+        </w:rPr>
+        <w:t>.</w:t>
+      </w:r>
+      <w:r>
+        <w:rPr>
+          <w:lang w:val="en-US"/>
+        </w:rPr>
+        <w:br/>
+        <w:t>This could be solved by having a process that sends retransmissions with an interval that is shorter than the 200ms.</w:t>
+      </w:r>
+    </w:p>
+    <w:p>
+      <w:pPr>
+        <w:rPr>
+          <w:lang w:val="en-US"/>
+        </w:rPr>
+      </w:pPr>
+    </w:p>
+    <w:p>
+      <w:pPr>
+        <w:rPr>
+          <w:b/>
+          <w:lang w:val="en-US"/>
+        </w:rPr>
+      </w:pPr>
+      <w:r>
+        <w:rPr>
+          <w:b/>
+          <w:lang w:val="en-US"/>
+        </w:rPr>
+        <w:t>Max number of retransmissions</w:t>
+      </w:r>
+      <w:r>
+        <w:rPr>
+          <w:b/>
+          <w:lang w:val="en-US"/>
+        </w:rPr>
+        <w:t xml:space="preserve"> and size of retransmission buffer</w:t>
+      </w:r>
+      <w:r>
+        <w:rPr>
+          <w:b/>
+          <w:lang w:val="en-US"/>
+        </w:rPr>
+        <w:t>?</w:t>
+      </w:r>
+    </w:p>
+    <w:p>
+      <w:pPr>
+        <w:rPr>
+          <w:lang w:val="en-US"/>
+        </w:rPr>
+      </w:pPr>
+      <w:r>
+        <w:rPr>
+          <w:lang w:val="en-US"/>
+        </w:rPr>
+        <w:t>The last consideration to be made</w:t>
+      </w:r>
+      <w:r>
+        <w:rPr>
+          <w:lang w:val="en-US"/>
+        </w:rPr>
+        <w:t xml:space="preserve"> was</w:t>
+      </w:r>
+      <w:r>
+        <w:rPr>
+          <w:lang w:val="en-US"/>
+        </w:rPr>
+        <w:t xml:space="preserve"> how many retransmissions to be allowed before </w:t>
+      </w:r>
+      <w:r>
+        <w:rPr>
+          <w:lang w:val="en-US"/>
+        </w:rPr>
+        <w:t>discarding the message from the retransmission buffer. This is a very domain specific consideration and has a lot to do with the design principle of adaptive fidelity and accuracy. Some applications can live with imprecise and approximations of values, while other applications have critical requirements when it comes to precision and accuracy. Some applications only need multiple messages when an event happens while other applications need a steady flow of data.</w:t>
+      </w:r>
+      <w:r>
+        <w:rPr>
+          <w:lang w:val="en-US"/>
+        </w:rPr>
+        <w:br/>
+        <w:t>In this protocol we are sensing temperature data and are doing so quite often</w:t>
+      </w:r>
+      <w:r>
+        <w:rPr>
+          <w:lang w:val="en-US"/>
+        </w:rPr>
+        <w:t xml:space="preserve">, which means the protocol could look at earlier values and check if enough information was gathered about the temperature in order to discard the information. Right now it is implemented in such a way that </w:t>
+      </w:r>
+      <w:r>
+        <w:rPr>
+          <w:lang w:val="en-US"/>
+        </w:rPr>
+        <w:t xml:space="preserve">a </w:t>
+      </w:r>
+      <w:r>
+        <w:rPr>
+          <w:lang w:val="en-US"/>
+        </w:rPr>
+        <w:t>retransmission counter increments for every retransmission and it is easy to remove the message from the buffer if it raised above a given threshold.</w:t>
+      </w:r>
+    </w:p>
+    <w:p>
+      <w:pPr>
+        <w:rPr>
+          <w:b/>
+          <w:lang w:val="en-US"/>
+        </w:rPr>
+      </w:pPr>
+      <w:r>
+        <w:rPr>
+          <w:b/>
+          <w:lang w:val="en-US"/>
+        </w:rPr>
+        <w:t>Sleeping on sink and source node and the impact of retransmissions</w:t>
+      </w:r>
+    </w:p>
+    <w:p>
+      <w:pPr>
+        <w:rPr>
+          <w:lang w:val="en-US"/>
+        </w:rPr>
+      </w:pPr>
+      <w:r>
+        <w:rPr>
+          <w:lang w:val="en-US"/>
+        </w:rPr>
+        <w:t>Currently the protocol does not include sleeping on the source and sink nodes. But as we can see from the calculations a lot of power could be saved by sleeping instead of idle listening. If sleeping on source and sink nodes were implemented the retransmissions would have to make the nodes stay awake. This would make the consideration of going through the delay a lot more favorable than it is with the current implementation of the protocol</w:t>
+      </w:r>
       <w:bookmarkStart w:id="1" w:name="_GoBack"/>
       <w:bookmarkEnd w:id="1"/>
-    </w:p>
-    <w:p>
-      <w:pPr>
-        <w:rPr>
-          <w:b/>
-          <w:lang w:val="en-US"/>
-        </w:rPr>
-      </w:pPr>
-      <w:r>
-        <w:rPr>
-          <w:b/>
-          <w:lang w:val="en-US"/>
-        </w:rPr>
-        <w:t>Max number of retransmissions?</w:t>
-      </w:r>
-    </w:p>
-    <w:p>
-      <w:pPr>
-        <w:rPr>
-          <w:lang w:val="en-US"/>
-        </w:rPr>
-      </w:pPr>
-    </w:p>
-    <w:p>
-      <w:pPr>
-        <w:rPr>
-          <w:lang w:val="en-US"/>
-        </w:rPr>
-      </w:pPr>
-    </w:p>
-    <w:p>
-      <w:pPr>
-        <w:rPr>
-          <w:color w:val="000000" w:themeColor="text1"/>
-          <w:lang w:val="en-US"/>
-        </w:rPr>
-      </w:pPr>
-      <w:r>
-        <w:rPr>
-          <w:lang w:val="en-US"/>
-        </w:rPr>
-        <w:t xml:space="preserve"> </w:t>
-      </w:r>
-      <w:r>
-        <w:rPr>
-          <w:lang w:val="en-US"/>
-        </w:rPr>
-        <w:t>T</w:t>
-      </w:r>
-      <w:r>
-        <w:rPr>
-          <w:lang w:val="en-US"/>
-        </w:rPr>
-        <w:t>he way we did it can be seen on</w:t>
-      </w:r>
-      <w:r>
-        <w:rPr>
-          <w:lang w:val="en-US"/>
-        </w:rPr>
-        <w:t xml:space="preserve"> </w:t>
-      </w:r>
-      <w:r>
-        <w:rPr>
-          <w:color w:val="000000" w:themeColor="text1"/>
-          <w:highlight w:val="yellow"/>
-          <w:lang w:val="en-US"/>
-        </w:rPr>
-        <w:t>figure x</w:t>
-      </w:r>
-      <w:r>
-        <w:rPr>
-          <w:color w:val="000000" w:themeColor="text1"/>
-          <w:lang w:val="en-US"/>
-        </w:rPr>
-        <w:t xml:space="preserve">. </w:t>
-      </w:r>
-    </w:p>
-    <w:p>
-      <w:pPr>
-        <w:rPr>
-          <w:color w:val="000000" w:themeColor="text1"/>
-          <w:lang w:val="en-US"/>
-        </w:rPr>
-      </w:pPr>
-    </w:p>
-    <w:p>
-      <w:pPr>
-        <w:rPr>
-          <w:lang w:val="en-US"/>
-        </w:rPr>
-      </w:pPr>
+      <w:r>
+        <w:rPr>
+          <w:lang w:val="en-US"/>
+        </w:rPr>
+        <w:t>.</w:t>
+      </w:r>
     </w:p>
     <w:sectPr>
       <w:pgSz w:w="11906" w:h="16838"/>

</xml_diff>